<commit_message>
:+1: Add guardian for get top x
</commit_message>
<xml_diff>
--- a/Report and Presentation/CISC3014_Project_MSWord.docx
+++ b/Report and Presentation/CISC3014_Project_MSWord.docx
@@ -21259,22 +21259,12 @@
       </w:r>
     </w:p>
     <w:p>
-      <w:pPr>
-        <w:ind w:firstLine="720"/>
-        <w:rPr>
-          <w:sz w:val="21"/>
-          <w:szCs w:val="21"/>
-          <w:lang w:val="en-US"/>
-        </w:rPr>
-      </w:pPr>
       <w:hyperlink r:id="rId19" w:history="1">
         <w:r>
           <w:rPr>
             <w:rStyle w:val="Hyperlink"/>
-            <w:sz w:val="21"/>
-            <w:szCs w:val="21"/>
           </w:rPr>
-          <w:t>https://github.com/YanzhenHuang/CISC3014-IR-and-WebSearch-Project/tree/main/rotten_tomatoes</w:t>
+          <w:t>https://github.com/YanzhenHuang/CISC3014-IR-and-WebSearch-Project.git</w:t>
         </w:r>
       </w:hyperlink>
     </w:p>

</xml_diff>

<commit_message>
:art: Updated Project MS Word
</commit_message>
<xml_diff>
--- a/Report and Presentation/CISC3014_Project_MSWord.docx
+++ b/Report and Presentation/CISC3014_Project_MSWord.docx
@@ -426,7 +426,7 @@
             </w:rPr>
             <w:fldChar w:fldCharType="separate"/>
           </w:r>
-          <w:hyperlink w:anchor="_Toc151420622" w:history="1">
+          <w:hyperlink w:anchor="_Toc151457242" w:history="1">
             <w:r>
               <w:rPr>
                 <w:rStyle w:val="Hyperlink"/>
@@ -453,7 +453,7 @@
                 <w:noProof/>
                 <w:webHidden/>
               </w:rPr>
-              <w:instrText xml:space="preserve"> PAGEREF _Toc151420622 \h </w:instrText>
+              <w:instrText xml:space="preserve"> PAGEREF _Toc151457242 \h </w:instrText>
             </w:r>
             <w:r>
               <w:rPr>
@@ -499,7 +499,7 @@
               <w:noProof/>
             </w:rPr>
           </w:pPr>
-          <w:hyperlink w:anchor="_Toc151420623" w:history="1">
+          <w:hyperlink w:anchor="_Toc151457243" w:history="1">
             <w:r>
               <w:rPr>
                 <w:rStyle w:val="Hyperlink"/>
@@ -527,7 +527,7 @@
                 <w:noProof/>
                 <w:webHidden/>
               </w:rPr>
-              <w:instrText xml:space="preserve"> PAGEREF _Toc151420623 \h </w:instrText>
+              <w:instrText xml:space="preserve"> PAGEREF _Toc151457243 \h </w:instrText>
             </w:r>
             <w:r>
               <w:rPr>
@@ -573,7 +573,7 @@
               <w:noProof/>
             </w:rPr>
           </w:pPr>
-          <w:hyperlink w:anchor="_Toc151420624" w:history="1">
+          <w:hyperlink w:anchor="_Toc151457244" w:history="1">
             <w:r>
               <w:rPr>
                 <w:rStyle w:val="Hyperlink"/>
@@ -601,7 +601,7 @@
                 <w:noProof/>
                 <w:webHidden/>
               </w:rPr>
-              <w:instrText xml:space="preserve"> PAGEREF _Toc151420624 \h </w:instrText>
+              <w:instrText xml:space="preserve"> PAGEREF _Toc151457244 \h </w:instrText>
             </w:r>
             <w:r>
               <w:rPr>
@@ -647,7 +647,7 @@
               <w:noProof/>
             </w:rPr>
           </w:pPr>
-          <w:hyperlink w:anchor="_Toc151420625" w:history="1">
+          <w:hyperlink w:anchor="_Toc151457245" w:history="1">
             <w:r>
               <w:rPr>
                 <w:rStyle w:val="Hyperlink"/>
@@ -675,7 +675,7 @@
                 <w:noProof/>
                 <w:webHidden/>
               </w:rPr>
-              <w:instrText xml:space="preserve"> PAGEREF _Toc151420625 \h </w:instrText>
+              <w:instrText xml:space="preserve"> PAGEREF _Toc151457245 \h </w:instrText>
             </w:r>
             <w:r>
               <w:rPr>
@@ -695,7 +695,7 @@
                 <w:noProof/>
                 <w:webHidden/>
               </w:rPr>
-              <w:t>6</w:t>
+              <w:t>7</w:t>
             </w:r>
             <w:r>
               <w:rPr>
@@ -721,7 +721,7 @@
               <w:szCs w:val="24"/>
             </w:rPr>
           </w:pPr>
-          <w:hyperlink w:anchor="_Toc151420626" w:history="1">
+          <w:hyperlink w:anchor="_Toc151457246" w:history="1">
             <w:r>
               <w:rPr>
                 <w:rStyle w:val="Hyperlink"/>
@@ -749,7 +749,7 @@
                 <w:noProof/>
                 <w:webHidden/>
               </w:rPr>
-              <w:instrText xml:space="preserve"> PAGEREF _Toc151420626 \h </w:instrText>
+              <w:instrText xml:space="preserve"> PAGEREF _Toc151457246 \h </w:instrText>
             </w:r>
             <w:r>
               <w:rPr>
@@ -769,7 +769,7 @@
                 <w:noProof/>
                 <w:webHidden/>
               </w:rPr>
-              <w:t>6</w:t>
+              <w:t>7</w:t>
             </w:r>
             <w:r>
               <w:rPr>
@@ -795,14 +795,14 @@
               <w:szCs w:val="24"/>
             </w:rPr>
           </w:pPr>
-          <w:hyperlink w:anchor="_Toc151420627" w:history="1">
+          <w:hyperlink w:anchor="_Toc151457247" w:history="1">
             <w:r>
               <w:rPr>
                 <w:rStyle w:val="Hyperlink"/>
                 <w:noProof/>
                 <w:lang w:val="en-US"/>
               </w:rPr>
-              <w:t>4.2. Create term frequency vector.</w:t>
+              <w:t> 4.2. Create term frequency vector.</w:t>
             </w:r>
             <w:r>
               <w:rPr>
@@ -823,7 +823,7 @@
                 <w:noProof/>
                 <w:webHidden/>
               </w:rPr>
-              <w:instrText xml:space="preserve"> PAGEREF _Toc151420627 \h </w:instrText>
+              <w:instrText xml:space="preserve"> PAGEREF _Toc151457247 \h </w:instrText>
             </w:r>
             <w:r>
               <w:rPr>
@@ -869,14 +869,14 @@
               <w:szCs w:val="24"/>
             </w:rPr>
           </w:pPr>
-          <w:hyperlink w:anchor="_Toc151420628" w:history="1">
+          <w:hyperlink w:anchor="_Toc151457248" w:history="1">
             <w:r>
               <w:rPr>
                 <w:rStyle w:val="Hyperlink"/>
                 <w:noProof/>
                 <w:lang w:val="en-US"/>
               </w:rPr>
-              <w:t>  4.3. Further combine tf vectors into tf matrix.</w:t>
+              <w:t> 4.3. Further combine tf vectors into tf matrix.</w:t>
             </w:r>
             <w:r>
               <w:rPr>
@@ -897,7 +897,7 @@
                 <w:noProof/>
                 <w:webHidden/>
               </w:rPr>
-              <w:instrText xml:space="preserve"> PAGEREF _Toc151420628 \h </w:instrText>
+              <w:instrText xml:space="preserve"> PAGEREF _Toc151457248 \h </w:instrText>
             </w:r>
             <w:r>
               <w:rPr>
@@ -917,7 +917,7 @@
                 <w:noProof/>
                 <w:webHidden/>
               </w:rPr>
-              <w:t>7</w:t>
+              <w:t>8</w:t>
             </w:r>
             <w:r>
               <w:rPr>
@@ -943,14 +943,14 @@
               <w:szCs w:val="24"/>
             </w:rPr>
           </w:pPr>
-          <w:hyperlink w:anchor="_Toc151420629" w:history="1">
+          <w:hyperlink w:anchor="_Toc151457249" w:history="1">
             <w:r>
               <w:rPr>
                 <w:rStyle w:val="Hyperlink"/>
                 <w:noProof/>
                 <w:lang w:val="en-US"/>
               </w:rPr>
-              <w:t>  4.4. Using tf matrix, calculate inverse document frequency vector, then build tf-idf matrix.</w:t>
+              <w:t> 4.4. Using tf matrix, calculate inverse document frequency vector, then build tf-idf matrix.</w:t>
             </w:r>
             <w:r>
               <w:rPr>
@@ -971,7 +971,7 @@
                 <w:noProof/>
                 <w:webHidden/>
               </w:rPr>
-              <w:instrText xml:space="preserve"> PAGEREF _Toc151420629 \h </w:instrText>
+              <w:instrText xml:space="preserve"> PAGEREF _Toc151457249 \h </w:instrText>
             </w:r>
             <w:r>
               <w:rPr>
@@ -1017,7 +1017,7 @@
               <w:noProof/>
             </w:rPr>
           </w:pPr>
-          <w:hyperlink w:anchor="_Toc151420630" w:history="1">
+          <w:hyperlink w:anchor="_Toc151457250" w:history="1">
             <w:r>
               <w:rPr>
                 <w:rStyle w:val="Hyperlink"/>
@@ -1045,7 +1045,7 @@
                 <w:noProof/>
                 <w:webHidden/>
               </w:rPr>
-              <w:instrText xml:space="preserve"> PAGEREF _Toc151420630 \h </w:instrText>
+              <w:instrText xml:space="preserve"> PAGEREF _Toc151457250 \h </w:instrText>
             </w:r>
             <w:r>
               <w:rPr>
@@ -1091,13 +1091,21 @@
               <w:szCs w:val="24"/>
             </w:rPr>
           </w:pPr>
-          <w:hyperlink w:anchor="_Toc151420631" w:history="1">
+          <w:hyperlink w:anchor="_Toc151457251" w:history="1">
             <w:r>
               <w:rPr>
                 <w:rStyle w:val="Hyperlink"/>
                 <w:noProof/>
-              </w:rPr>
-              <w:t>  5.1. Cosine Similarity</w:t>
+                <w:lang w:val="en-US"/>
+              </w:rPr>
+              <w:t> </w:t>
+            </w:r>
+            <w:r>
+              <w:rPr>
+                <w:rStyle w:val="Hyperlink"/>
+                <w:noProof/>
+              </w:rPr>
+              <w:t>5.1. Cosine Similarity</w:t>
             </w:r>
             <w:r>
               <w:rPr>
@@ -1118,7 +1126,7 @@
                 <w:noProof/>
                 <w:webHidden/>
               </w:rPr>
-              <w:instrText xml:space="preserve"> PAGEREF _Toc151420631 \h </w:instrText>
+              <w:instrText xml:space="preserve"> PAGEREF _Toc151457251 \h </w:instrText>
             </w:r>
             <w:r>
               <w:rPr>
@@ -1164,13 +1172,21 @@
               <w:szCs w:val="24"/>
             </w:rPr>
           </w:pPr>
-          <w:hyperlink w:anchor="_Toc151420632" w:history="1">
+          <w:hyperlink w:anchor="_Toc151457252" w:history="1">
             <w:r>
               <w:rPr>
                 <w:rStyle w:val="Hyperlink"/>
                 <w:noProof/>
-              </w:rPr>
-              <w:t>  5.2. Exception Handler: Unknown words.</w:t>
+                <w:lang w:val="en-US"/>
+              </w:rPr>
+              <w:t> </w:t>
+            </w:r>
+            <w:r>
+              <w:rPr>
+                <w:rStyle w:val="Hyperlink"/>
+                <w:noProof/>
+              </w:rPr>
+              <w:t>5.2. Exception Handler: Unknown words.</w:t>
             </w:r>
             <w:r>
               <w:rPr>
@@ -1191,7 +1207,7 @@
                 <w:noProof/>
                 <w:webHidden/>
               </w:rPr>
-              <w:instrText xml:space="preserve"> PAGEREF _Toc151420632 \h </w:instrText>
+              <w:instrText xml:space="preserve"> PAGEREF _Toc151457252 \h </w:instrText>
             </w:r>
             <w:r>
               <w:rPr>
@@ -1237,13 +1253,21 @@
               <w:szCs w:val="24"/>
             </w:rPr>
           </w:pPr>
-          <w:hyperlink w:anchor="_Toc151420633" w:history="1">
+          <w:hyperlink w:anchor="_Toc151457253" w:history="1">
             <w:r>
               <w:rPr>
                 <w:rStyle w:val="Hyperlink"/>
                 <w:noProof/>
-              </w:rPr>
-              <w:t>  5.3. Display Results</w:t>
+                <w:lang w:val="en-US"/>
+              </w:rPr>
+              <w:t> </w:t>
+            </w:r>
+            <w:r>
+              <w:rPr>
+                <w:rStyle w:val="Hyperlink"/>
+                <w:noProof/>
+              </w:rPr>
+              <w:t>5.3. Display Results</w:t>
             </w:r>
             <w:r>
               <w:rPr>
@@ -1264,7 +1288,7 @@
                 <w:noProof/>
                 <w:webHidden/>
               </w:rPr>
-              <w:instrText xml:space="preserve"> PAGEREF _Toc151420633 \h </w:instrText>
+              <w:instrText xml:space="preserve"> PAGEREF _Toc151457253 \h </w:instrText>
             </w:r>
             <w:r>
               <w:rPr>
@@ -1284,7 +1308,7 @@
                 <w:noProof/>
                 <w:webHidden/>
               </w:rPr>
-              <w:t>11</w:t>
+              <w:t>12</w:t>
             </w:r>
             <w:r>
               <w:rPr>
@@ -1310,13 +1334,21 @@
               <w:szCs w:val="24"/>
             </w:rPr>
           </w:pPr>
-          <w:hyperlink w:anchor="_Toc151420634" w:history="1">
+          <w:hyperlink w:anchor="_Toc151457254" w:history="1">
             <w:r>
               <w:rPr>
                 <w:rStyle w:val="Hyperlink"/>
                 <w:noProof/>
-              </w:rPr>
-              <w:t>  5.4. Problem Handler: Common Words Problem.</w:t>
+                <w:lang w:val="en-US"/>
+              </w:rPr>
+              <w:t> </w:t>
+            </w:r>
+            <w:r>
+              <w:rPr>
+                <w:rStyle w:val="Hyperlink"/>
+                <w:noProof/>
+              </w:rPr>
+              <w:t>5.4. Problem Handler: Common Words Problem.</w:t>
             </w:r>
             <w:r>
               <w:rPr>
@@ -1337,7 +1369,7 @@
                 <w:noProof/>
                 <w:webHidden/>
               </w:rPr>
-              <w:instrText xml:space="preserve"> PAGEREF _Toc151420634 \h </w:instrText>
+              <w:instrText xml:space="preserve"> PAGEREF _Toc151457254 \h </w:instrText>
             </w:r>
             <w:r>
               <w:rPr>
@@ -1357,7 +1389,7 @@
                 <w:noProof/>
                 <w:webHidden/>
               </w:rPr>
-              <w:t>13</w:t>
+              <w:t>14</w:t>
             </w:r>
             <w:r>
               <w:rPr>
@@ -1383,13 +1415,21 @@
               <w:szCs w:val="24"/>
             </w:rPr>
           </w:pPr>
-          <w:hyperlink w:anchor="_Toc151420635" w:history="1">
+          <w:hyperlink w:anchor="_Toc151457255" w:history="1">
             <w:r>
               <w:rPr>
                 <w:rStyle w:val="Hyperlink"/>
                 <w:noProof/>
-              </w:rPr>
-              <w:t>  5.5. Search Results Examples</w:t>
+                <w:lang w:val="en-US"/>
+              </w:rPr>
+              <w:t> </w:t>
+            </w:r>
+            <w:r>
+              <w:rPr>
+                <w:rStyle w:val="Hyperlink"/>
+                <w:noProof/>
+              </w:rPr>
+              <w:t>5.5. Search Results Examples</w:t>
             </w:r>
             <w:r>
               <w:rPr>
@@ -1410,7 +1450,7 @@
                 <w:noProof/>
                 <w:webHidden/>
               </w:rPr>
-              <w:instrText xml:space="preserve"> PAGEREF _Toc151420635 \h </w:instrText>
+              <w:instrText xml:space="preserve"> PAGEREF _Toc151457255 \h </w:instrText>
             </w:r>
             <w:r>
               <w:rPr>
@@ -1430,7 +1470,7 @@
                 <w:noProof/>
                 <w:webHidden/>
               </w:rPr>
-              <w:t>14</w:t>
+              <w:t>15</w:t>
             </w:r>
             <w:r>
               <w:rPr>
@@ -1456,7 +1496,7 @@
               <w:noProof/>
             </w:rPr>
           </w:pPr>
-          <w:hyperlink w:anchor="_Toc151420636" w:history="1">
+          <w:hyperlink w:anchor="_Toc151457256" w:history="1">
             <w:r>
               <w:rPr>
                 <w:rStyle w:val="Hyperlink"/>
@@ -1484,7 +1524,7 @@
                 <w:noProof/>
                 <w:webHidden/>
               </w:rPr>
-              <w:instrText xml:space="preserve"> PAGEREF _Toc151420636 \h </w:instrText>
+              <w:instrText xml:space="preserve"> PAGEREF _Toc151457256 \h </w:instrText>
             </w:r>
             <w:r>
               <w:rPr>
@@ -1544,7 +1584,7 @@
       <w:pPr>
         <w:pStyle w:val="Heading1"/>
       </w:pPr>
-      <w:bookmarkStart w:id="1" w:name="_Toc151420622"/>
+      <w:bookmarkStart w:id="1" w:name="_Toc151457242"/>
       <w:r>
         <w:lastRenderedPageBreak/>
         <w:t xml:space="preserve">1. </w:t>
@@ -1666,7 +1706,7 @@
         </w:rPr>
       </w:pPr>
       <w:bookmarkStart w:id="2" w:name="_Toc151420464"/>
-      <w:bookmarkStart w:id="3" w:name="_Toc151420623"/>
+      <w:bookmarkStart w:id="3" w:name="_Toc151457243"/>
       <w:r>
         <w:rPr>
           <w:lang w:val="en-US"/>
@@ -1853,6 +1893,81 @@
       </w:pPr>
       <w:r>
         <w:lastRenderedPageBreak/>
+        <w:t xml:space="preserve">The abstract page structure and the </w:t>
+      </w:r>
+      <w:r>
+        <w:t xml:space="preserve">idea of </w:t>
+      </w:r>
+      <w:r>
+        <w:t>data retrieval is shown below:</w:t>
+      </w:r>
+    </w:p>
+    <w:p>
+      <w:pPr>
+        <w:ind w:firstLine="720"/>
+      </w:pPr>
+    </w:p>
+    <w:p>
+      <w:pPr>
+        <w:jc w:val="center"/>
+      </w:pPr>
+      <w:r>
+        <w:rPr>
+          <w:noProof/>
+        </w:rPr>
+        <w:drawing>
+          <wp:inline distT="0" distB="0" distL="0" distR="0" wp14:anchorId="343B7E9E" wp14:editId="07917F66">
+            <wp:extent cx="3808325" cy="2616596"/>
+            <wp:effectExtent l="0" t="0" r="1905" b="0"/>
+            <wp:docPr id="1453869886" name="Picture 1"/>
+            <wp:cNvGraphicFramePr>
+              <a:graphicFrameLocks xmlns:a="http://schemas.openxmlformats.org/drawingml/2006/main" noChangeAspect="1"/>
+            </wp:cNvGraphicFramePr>
+            <a:graphic xmlns:a="http://schemas.openxmlformats.org/drawingml/2006/main">
+              <a:graphicData uri="http://schemas.openxmlformats.org/drawingml/2006/picture">
+                <pic:pic xmlns:pic="http://schemas.openxmlformats.org/drawingml/2006/picture">
+                  <pic:nvPicPr>
+                    <pic:cNvPr id="1453869886" name="Picture 1453869886"/>
+                    <pic:cNvPicPr/>
+                  </pic:nvPicPr>
+                  <pic:blipFill>
+                    <a:blip r:embed="rId10" cstate="print">
+                      <a:extLst>
+                        <a:ext uri="{28A0092B-C50C-407E-A947-70E740481C1C}">
+                          <a14:useLocalDpi xmlns:a14="http://schemas.microsoft.com/office/drawing/2010/main" val="0"/>
+                        </a:ext>
+                      </a:extLst>
+                    </a:blip>
+                    <a:stretch>
+                      <a:fillRect/>
+                    </a:stretch>
+                  </pic:blipFill>
+                  <pic:spPr>
+                    <a:xfrm>
+                      <a:off x="0" y="0"/>
+                      <a:ext cx="3827824" cy="2629993"/>
+                    </a:xfrm>
+                    <a:prstGeom prst="rect">
+                      <a:avLst/>
+                    </a:prstGeom>
+                  </pic:spPr>
+                </pic:pic>
+              </a:graphicData>
+            </a:graphic>
+          </wp:inline>
+        </w:drawing>
+      </w:r>
+    </w:p>
+    <w:p>
+      <w:pPr>
+        <w:ind w:firstLine="720"/>
+      </w:pPr>
+    </w:p>
+    <w:p>
+      <w:pPr>
+        <w:ind w:firstLine="720"/>
+      </w:pPr>
+      <w:r>
         <w:t>Intuitively, we craw the entire list of movies by xpath:</w:t>
       </w:r>
     </w:p>
@@ -2000,7 +2115,32 @@
         <w:rPr>
           <w:lang w:val="en-US"/>
         </w:rPr>
-        <w:t>, we first get the tag, and then retrieve its attributes:</w:t>
+        <w:t xml:space="preserve">, first get the </w:t>
+      </w:r>
+      <w:r>
+        <w:rPr>
+          <w:rFonts w:ascii="Courier New" w:hAnsi="Courier New" w:cs="Courier New"/>
+          <w:lang w:val="en-US"/>
+        </w:rPr>
+        <w:t>&lt;a&gt;</w:t>
+      </w:r>
+      <w:r>
+        <w:rPr>
+          <w:lang w:val="en-US"/>
+        </w:rPr>
+        <w:t xml:space="preserve"> </w:t>
+      </w:r>
+      <w:r>
+        <w:rPr>
+          <w:lang w:val="en-US"/>
+        </w:rPr>
+        <w:t>tag, and then retrieve its attribute</w:t>
+      </w:r>
+      <w:r>
+        <w:rPr>
+          <w:lang w:val="en-US"/>
+        </w:rPr>
+        <w:t>:</w:t>
       </w:r>
     </w:p>
     <w:p>
@@ -2342,6 +2482,8 @@
               <w:pStyle w:val="HTMLPreformatted"/>
               <w:shd w:val="clear" w:color="auto" w:fill="FFFFFF"/>
               <w:rPr>
+                <w:b/>
+                <w:bCs/>
                 <w:color w:val="212529"/>
                 <w:sz w:val="18"/>
                 <w:szCs w:val="18"/>
@@ -2357,6 +2499,8 @@
             </w:r>
             <w:r>
               <w:rPr>
+                <w:b/>
+                <w:bCs/>
                 <w:color w:val="483D8B"/>
                 <w:sz w:val="18"/>
                 <w:szCs w:val="18"/>
@@ -2365,6 +2509,8 @@
             </w:r>
             <w:r>
               <w:rPr>
+                <w:b/>
+                <w:bCs/>
                 <w:color w:val="212529"/>
                 <w:sz w:val="18"/>
                 <w:szCs w:val="18"/>
@@ -2373,6 +2519,8 @@
             </w:r>
             <w:r>
               <w:rPr>
+                <w:b/>
+                <w:bCs/>
                 <w:color w:val="66CC66"/>
                 <w:sz w:val="18"/>
                 <w:szCs w:val="18"/>
@@ -2912,6 +3060,7 @@
           <w:noProof/>
           <w:lang w:val="en-US"/>
         </w:rPr>
+        <w:lastRenderedPageBreak/>
         <w:drawing>
           <wp:inline distT="0" distB="0" distL="0" distR="0" wp14:anchorId="5DCC64FF" wp14:editId="0DFA7396">
             <wp:extent cx="5228135" cy="3907790"/>
@@ -2928,7 +3077,7 @@
                     <pic:cNvPicPr/>
                   </pic:nvPicPr>
                   <pic:blipFill rotWithShape="1">
-                    <a:blip r:embed="rId10"/>
+                    <a:blip r:embed="rId11"/>
                     <a:srcRect l="3472" t="17898" r="37758" b="9755"/>
                     <a:stretch/>
                   </pic:blipFill>
@@ -2964,12 +3113,11 @@
         </w:rPr>
       </w:pPr>
       <w:bookmarkStart w:id="4" w:name="_Toc151420465"/>
-      <w:bookmarkStart w:id="5" w:name="_Toc151420624"/>
-      <w:r>
-        <w:rPr>
-          <w:lang w:val="en-US"/>
-        </w:rPr>
-        <w:lastRenderedPageBreak/>
+      <w:bookmarkStart w:id="5" w:name="_Toc151457244"/>
+      <w:r>
+        <w:rPr>
+          <w:lang w:val="en-US"/>
+        </w:rPr>
         <w:t>3. Second Crawler</w:t>
       </w:r>
       <w:bookmarkEnd w:id="4"/>
@@ -3022,7 +3170,39 @@
         <w:rPr>
           <w:lang w:val="en-US"/>
         </w:rPr>
-        <w:t xml:space="preserve">, leads to one movie content, i.e., plots. We wrote a special function to read excel file and form an array of movie </w:t>
+        <w:t xml:space="preserve">, leads to one movie content, i.e., plots. We wrote a special function </w:t>
+      </w:r>
+      <w:r>
+        <w:rPr>
+          <w:rFonts w:ascii="Courier New" w:hAnsi="Courier New" w:cs="Courier New"/>
+          <w:lang w:val="en-US"/>
+        </w:rPr>
+        <w:t>get_movie_url()</w:t>
+      </w:r>
+      <w:r>
+        <w:rPr>
+          <w:lang w:val="en-US"/>
+        </w:rPr>
+        <w:t xml:space="preserve"> settled in </w:t>
+      </w:r>
+      <w:r>
+        <w:rPr>
+          <w:rFonts w:ascii="Courier New" w:hAnsi="Courier New" w:cs="Courier New"/>
+          <w:lang w:val="en-US"/>
+        </w:rPr>
+        <w:t>__settings__.py</w:t>
+      </w:r>
+      <w:r>
+        <w:rPr>
+          <w:lang w:val="en-US"/>
+        </w:rPr>
+        <w:t xml:space="preserve"> </w:t>
+      </w:r>
+      <w:r>
+        <w:rPr>
+          <w:lang w:val="en-US"/>
+        </w:rPr>
+        <w:t xml:space="preserve">to read excel file and form an array of movie </w:t>
       </w:r>
       <w:r>
         <w:rPr>
@@ -3912,6 +4092,7 @@
                 <w:sz w:val="18"/>
                 <w:szCs w:val="18"/>
               </w:rPr>
+              <w:lastRenderedPageBreak/>
               <w:t xml:space="preserve">        </w:t>
             </w:r>
             <w:r>
@@ -4274,6 +4455,7 @@
         <w:rPr>
           <w:lang w:val="en-US"/>
         </w:rPr>
+        <w:lastRenderedPageBreak/>
         <w:tab/>
       </w:r>
     </w:p>
@@ -4357,12 +4539,13 @@
       </w:pPr>
       <w:r>
         <w:rPr>
+          <w:noProof/>
           <w:lang w:val="en-US"/>
         </w:rPr>
         <w:drawing>
-          <wp:inline distT="0" distB="0" distL="0" distR="0" wp14:anchorId="45330245" wp14:editId="7FA2E49C">
-            <wp:extent cx="5229051" cy="2672862"/>
-            <wp:effectExtent l="0" t="0" r="3810" b="0"/>
+          <wp:inline distT="0" distB="0" distL="0" distR="0" wp14:anchorId="45330245" wp14:editId="7695CB69">
+            <wp:extent cx="5514364" cy="2818701"/>
+            <wp:effectExtent l="0" t="0" r="0" b="1270"/>
             <wp:docPr id="1960626995" name="Picture 1" descr="A screen shot of a computer&#10;&#10;Description automatically generated"/>
             <wp:cNvGraphicFramePr>
               <a:graphicFrameLocks xmlns:a="http://schemas.openxmlformats.org/drawingml/2006/main" noChangeAspect="1"/>
@@ -4375,14 +4558,14 @@
                     <pic:cNvPicPr/>
                   </pic:nvPicPr>
                   <pic:blipFill rotWithShape="1">
-                    <a:blip r:embed="rId11"/>
+                    <a:blip r:embed="rId12"/>
                     <a:srcRect l="4397" t="32542" r="4642" b="7793"/>
                     <a:stretch/>
                   </pic:blipFill>
                   <pic:spPr bwMode="auto">
                     <a:xfrm>
                       <a:off x="0" y="0"/>
-                      <a:ext cx="5263509" cy="2690475"/>
+                      <a:ext cx="5558487" cy="2841255"/>
                     </a:xfrm>
                     <a:prstGeom prst="rect">
                       <a:avLst/>
@@ -4410,11 +4593,18 @@
           <w:lang w:val="en-US"/>
         </w:rPr>
       </w:pPr>
-      <w:r>
-        <w:rPr>
-          <w:lang w:val="en-US"/>
-        </w:rPr>
-        <w:lastRenderedPageBreak/>
+    </w:p>
+    <w:p>
+      <w:pPr>
+        <w:ind w:firstLine="720"/>
+        <w:rPr>
+          <w:lang w:val="en-US"/>
+        </w:rPr>
+      </w:pPr>
+      <w:r>
+        <w:rPr>
+          <w:lang w:val="en-US"/>
+        </w:rPr>
         <w:t xml:space="preserve">Before storing each plot twist, we remove all the return and tab characters. The excel file is named </w:t>
       </w:r>
       <w:r>
@@ -4457,9 +4647,9 @@
           <w:lang w:val="en-US"/>
         </w:rPr>
         <w:drawing>
-          <wp:inline distT="0" distB="0" distL="0" distR="0" wp14:anchorId="41CD1BCE" wp14:editId="1E1DFBD0">
-            <wp:extent cx="5225466" cy="2345332"/>
-            <wp:effectExtent l="0" t="0" r="0" b="4445"/>
+          <wp:inline distT="0" distB="0" distL="0" distR="0" wp14:anchorId="41CD1BCE" wp14:editId="0E05DF09">
+            <wp:extent cx="5569890" cy="2499919"/>
+            <wp:effectExtent l="0" t="0" r="0" b="2540"/>
             <wp:docPr id="1634823396" name="Picture 1" descr="A screenshot of a computer&#10;&#10;Description automatically generated"/>
             <wp:cNvGraphicFramePr>
               <a:graphicFrameLocks xmlns:a="http://schemas.openxmlformats.org/drawingml/2006/main" noChangeAspect="1"/>
@@ -4472,14 +4662,14 @@
                     <pic:cNvPicPr/>
                   </pic:nvPicPr>
                   <pic:blipFill rotWithShape="1">
-                    <a:blip r:embed="rId12"/>
+                    <a:blip r:embed="rId13"/>
                     <a:srcRect l="4934" t="21043" r="48998" b="44968"/>
                     <a:stretch/>
                   </pic:blipFill>
                   <pic:spPr bwMode="auto">
                     <a:xfrm>
                       <a:off x="0" y="0"/>
-                      <a:ext cx="5258240" cy="2360042"/>
+                      <a:ext cx="5620384" cy="2522582"/>
                     </a:xfrm>
                     <a:prstGeom prst="rect">
                       <a:avLst/>
@@ -5951,7 +6141,7 @@
         </w:rPr>
       </w:pPr>
       <w:bookmarkStart w:id="6" w:name="_Toc151420466"/>
-      <w:bookmarkStart w:id="7" w:name="_Toc151420625"/>
+      <w:bookmarkStart w:id="7" w:name="_Toc151457245"/>
       <w:r>
         <w:rPr>
           <w:lang w:val="en-US"/>
@@ -5975,7 +6165,7 @@
         </w:rPr>
       </w:pPr>
       <w:bookmarkStart w:id="8" w:name="_Toc151420467"/>
-      <w:bookmarkStart w:id="9" w:name="_Toc151420626"/>
+      <w:bookmarkStart w:id="9" w:name="_Toc151457246"/>
       <w:r>
         <w:rPr>
           <w:lang w:val="en-US"/>
@@ -6095,7 +6285,6 @@
                 <w:sz w:val="18"/>
                 <w:szCs w:val="18"/>
               </w:rPr>
-              <w:lastRenderedPageBreak/>
               <w:t>def</w:t>
             </w:r>
             <w:r>
@@ -6955,14 +7144,14 @@
           <w:lang w:val="en-US"/>
         </w:rPr>
       </w:pPr>
-      <w:r>
-        <w:rPr>
-          <w:lang w:val="en-US"/>
-        </w:rPr>
-        <w:t xml:space="preserve">    </w:t>
-      </w:r>
       <w:bookmarkStart w:id="10" w:name="_Toc151420468"/>
-      <w:bookmarkStart w:id="11" w:name="_Toc151420627"/>
+      <w:bookmarkStart w:id="11" w:name="_Toc151457247"/>
+      <w:r>
+        <w:rPr>
+          <w:lang w:val="en-US"/>
+        </w:rPr>
+        <w:t> </w:t>
+      </w:r>
       <w:r>
         <w:rPr>
           <w:lang w:val="en-US"/>
@@ -7057,7 +7246,14 @@
         <w:rPr>
           <w:lang w:val="en-US"/>
         </w:rPr>
-        <w:t>, yielding a term-frequency number for each term</w:t>
+        <w:t xml:space="preserve">, yielding a </w:t>
+      </w:r>
+      <w:r>
+        <w:rPr>
+          <w:lang w:val="en-US"/>
+        </w:rPr>
+        <w:lastRenderedPageBreak/>
+        <w:t>term-frequency number for each term</w:t>
       </w:r>
       <w:r>
         <w:rPr>
@@ -7978,12 +8174,18 @@
         </w:rPr>
       </w:pPr>
       <w:bookmarkStart w:id="12" w:name="_Toc151420469"/>
-      <w:bookmarkStart w:id="13" w:name="_Toc151420628"/>
-      <w:r>
-        <w:rPr>
-          <w:lang w:val="en-US"/>
-        </w:rPr>
-        <w:t>  4.3. Further combine tf vectors into tf matrix.</w:t>
+      <w:bookmarkStart w:id="13" w:name="_Toc151457248"/>
+      <w:r>
+        <w:rPr>
+          <w:lang w:val="en-US"/>
+        </w:rPr>
+        <w:t> </w:t>
+      </w:r>
+      <w:r>
+        <w:rPr>
+          <w:lang w:val="en-US"/>
+        </w:rPr>
+        <w:t>4.3. Further combine tf vectors into tf matrix.</w:t>
       </w:r>
       <w:bookmarkEnd w:id="12"/>
       <w:bookmarkEnd w:id="13"/>
@@ -8271,7 +8473,6 @@
                 <w:sz w:val="18"/>
                 <w:szCs w:val="18"/>
               </w:rPr>
-              <w:lastRenderedPageBreak/>
               <w:t xml:space="preserve">    vocab </w:t>
             </w:r>
             <w:r>
@@ -9267,6 +9468,7 @@
                 <w:sz w:val="18"/>
                 <w:szCs w:val="18"/>
               </w:rPr>
+              <w:lastRenderedPageBreak/>
               <w:t>def</w:t>
             </w:r>
             <w:r>
@@ -10611,12 +10813,18 @@
         </w:rPr>
       </w:pPr>
       <w:bookmarkStart w:id="14" w:name="_Toc151420470"/>
-      <w:bookmarkStart w:id="15" w:name="_Toc151420629"/>
-      <w:r>
-        <w:rPr>
-          <w:lang w:val="en-US"/>
-        </w:rPr>
-        <w:t>  4.4. Using tf matrix, calculate inverse document frequency vector, then build tf-idf matrix.</w:t>
+      <w:bookmarkStart w:id="15" w:name="_Toc151457249"/>
+      <w:r>
+        <w:rPr>
+          <w:lang w:val="en-US"/>
+        </w:rPr>
+        <w:t> </w:t>
+      </w:r>
+      <w:r>
+        <w:rPr>
+          <w:lang w:val="en-US"/>
+        </w:rPr>
+        <w:t>4.4. Using tf matrix, calculate inverse document frequency vector, then build tf-idf matrix.</w:t>
       </w:r>
       <w:bookmarkEnd w:id="14"/>
       <w:bookmarkEnd w:id="15"/>
@@ -11003,6 +11211,7 @@
         <w:rPr>
           <w:lang w:val="en-US"/>
         </w:rPr>
+        <w:lastRenderedPageBreak/>
         <w:tab/>
         <w:t>In a term-wise manner, time the idf vector to each column of the tf matrix. The result will be the tf-idf matrix.</w:t>
       </w:r>
@@ -12443,7 +12652,7 @@
         </w:rPr>
       </w:pPr>
       <w:bookmarkStart w:id="16" w:name="_Toc151420471"/>
-      <w:bookmarkStart w:id="17" w:name="_Toc151420630"/>
+      <w:bookmarkStart w:id="17" w:name="_Toc151457250"/>
       <w:r>
         <w:rPr>
           <w:lang w:val="en-US"/>
@@ -12458,9 +12667,15 @@
         <w:pStyle w:val="Heading2"/>
       </w:pPr>
       <w:bookmarkStart w:id="18" w:name="_Toc151420472"/>
-      <w:bookmarkStart w:id="19" w:name="_Toc151420631"/>
-      <w:r>
-        <w:t>  5.1. Cosine Similarity</w:t>
+      <w:bookmarkStart w:id="19" w:name="_Toc151457251"/>
+      <w:r>
+        <w:rPr>
+          <w:lang w:val="en-US"/>
+        </w:rPr>
+        <w:t> </w:t>
+      </w:r>
+      <w:r>
+        <w:t>5.1. Cosine Similarity</w:t>
       </w:r>
       <w:bookmarkEnd w:id="18"/>
       <w:bookmarkEnd w:id="19"/>
@@ -12634,7 +12849,11 @@
         <w:t>plot twist</w:t>
       </w:r>
       <w:r>
-        <w:t xml:space="preserve"> is) is not considered. Given a query and a tf-idf matrix, a score indexed by movies is gtiven by this </w:t>
+        <w:t xml:space="preserve"> is) is not considered. Given a query and a tf-idf matrix, a score </w:t>
+      </w:r>
+      <w:r>
+        <w:lastRenderedPageBreak/>
+        <w:t xml:space="preserve">indexed by movies is gtiven by this </w:t>
       </w:r>
       <w:r>
         <w:rPr>
@@ -14893,7 +15112,6 @@
                 <w:sz w:val="18"/>
                 <w:szCs w:val="18"/>
               </w:rPr>
-              <w:lastRenderedPageBreak/>
               <w:t xml:space="preserve">        similarity_scores.</w:t>
             </w:r>
             <w:r>
@@ -15070,9 +15288,15 @@
         <w:pStyle w:val="Heading2"/>
       </w:pPr>
       <w:bookmarkStart w:id="20" w:name="_Toc151420473"/>
-      <w:bookmarkStart w:id="21" w:name="_Toc151420632"/>
-      <w:r>
-        <w:t>  5.2. Exception Handler: Unknown words.</w:t>
+      <w:bookmarkStart w:id="21" w:name="_Toc151457252"/>
+      <w:r>
+        <w:rPr>
+          <w:lang w:val="en-US"/>
+        </w:rPr>
+        <w:t> </w:t>
+      </w:r>
+      <w:r>
+        <w:t>5.2. Exception Handler: Unknown words.</w:t>
       </w:r>
       <w:bookmarkEnd w:id="20"/>
       <w:bookmarkEnd w:id="21"/>
@@ -15119,6 +15343,7 @@
                 <w:sz w:val="18"/>
                 <w:szCs w:val="18"/>
               </w:rPr>
+              <w:lastRenderedPageBreak/>
               <w:t xml:space="preserve">        </w:t>
             </w:r>
             <w:r>
@@ -15429,9 +15654,15 @@
         <w:pStyle w:val="Heading2"/>
       </w:pPr>
       <w:bookmarkStart w:id="22" w:name="_Toc151420474"/>
-      <w:bookmarkStart w:id="23" w:name="_Toc151420633"/>
-      <w:r>
-        <w:t>  5.3. Display Results</w:t>
+      <w:bookmarkStart w:id="23" w:name="_Toc151457253"/>
+      <w:r>
+        <w:rPr>
+          <w:lang w:val="en-US"/>
+        </w:rPr>
+        <w:t> </w:t>
+      </w:r>
+      <w:r>
+        <w:t>5.3. Display Results</w:t>
       </w:r>
       <w:bookmarkEnd w:id="22"/>
       <w:bookmarkEnd w:id="23"/>
@@ -15483,7 +15714,7 @@
                     <pic:cNvPicPr/>
                   </pic:nvPicPr>
                   <pic:blipFill rotWithShape="1">
-                    <a:blip r:embed="rId13">
+                    <a:blip r:embed="rId14">
                       <a:extLst>
                         <a:ext uri="{28A0092B-C50C-407E-A947-70E740481C1C}">
                           <a14:useLocalDpi xmlns:a14="http://schemas.microsoft.com/office/drawing/2010/main" val="0"/>
@@ -15706,7 +15937,6 @@
                 <w:sz w:val="18"/>
                 <w:szCs w:val="18"/>
               </w:rPr>
-              <w:lastRenderedPageBreak/>
               <w:t xml:space="preserve">    </w:t>
             </w:r>
             <w:r>
@@ -16365,7 +16595,11 @@
         <w:t>cosine_compare()</w:t>
       </w:r>
       <w:r>
-        <w:t xml:space="preserve"> function to perform the scoring. Besides printing the result, it also prints the similarity scores. To find the score, we should first find the top x indexes, and then use the index to find the corresponding score.</w:t>
+        <w:t xml:space="preserve"> function to perform the scoring. Besides printing the result, it also prints </w:t>
+      </w:r>
+      <w:r>
+        <w:lastRenderedPageBreak/>
+        <w:t>the similarity scores. To find the score, we should first find the top x indexes, and then use the index to find the corresponding score.</w:t>
       </w:r>
     </w:p>
     <w:p>
@@ -19071,7 +19305,6 @@
     </w:p>
     <w:p>
       <w:r>
-        <w:lastRenderedPageBreak/>
         <w:tab/>
         <w:t xml:space="preserve">On receiving a </w:t>
       </w:r>
@@ -19972,6 +20205,7 @@
                 <w:sz w:val="18"/>
                 <w:szCs w:val="18"/>
               </w:rPr>
+              <w:lastRenderedPageBreak/>
               <w:t xml:space="preserve">        </w:t>
             </w:r>
             <w:r>
@@ -20172,9 +20406,15 @@
         <w:pStyle w:val="Heading2"/>
       </w:pPr>
       <w:bookmarkStart w:id="24" w:name="_Toc151420475"/>
-      <w:bookmarkStart w:id="25" w:name="_Toc151420634"/>
-      <w:r>
-        <w:t>  5.4. Problem Handler: Common Words Problem.</w:t>
+      <w:bookmarkStart w:id="25" w:name="_Toc151457254"/>
+      <w:r>
+        <w:rPr>
+          <w:lang w:val="en-US"/>
+        </w:rPr>
+        <w:t> </w:t>
+      </w:r>
+      <w:r>
+        <w:t>5.4. Problem Handler: Common Words Problem.</w:t>
       </w:r>
       <w:bookmarkEnd w:id="24"/>
       <w:bookmarkEnd w:id="25"/>
@@ -20219,15 +20459,15 @@
             <w:pPr>
               <w:rPr>
                 <w:rFonts w:ascii="Courier New" w:hAnsi="Courier New" w:cs="Courier New"/>
-                <w:sz w:val="16"/>
-                <w:szCs w:val="16"/>
+                <w:sz w:val="18"/>
+                <w:szCs w:val="18"/>
               </w:rPr>
             </w:pPr>
             <w:r>
               <w:rPr>
                 <w:rFonts w:ascii="Courier New" w:hAnsi="Courier New" w:cs="Courier New"/>
-                <w:sz w:val="16"/>
-                <w:szCs w:val="16"/>
+                <w:sz w:val="18"/>
+                <w:szCs w:val="18"/>
               </w:rPr>
               <w:t>1.</w:t>
             </w:r>
@@ -20236,15 +20476,15 @@
             <w:pPr>
               <w:rPr>
                 <w:rFonts w:ascii="Courier New" w:hAnsi="Courier New" w:cs="Courier New"/>
-                <w:sz w:val="16"/>
-                <w:szCs w:val="16"/>
+                <w:sz w:val="18"/>
+                <w:szCs w:val="18"/>
               </w:rPr>
             </w:pPr>
             <w:r>
               <w:rPr>
                 <w:rFonts w:ascii="Courier New" w:hAnsi="Courier New" w:cs="Courier New"/>
-                <w:sz w:val="16"/>
-                <w:szCs w:val="16"/>
+                <w:sz w:val="18"/>
+                <w:szCs w:val="18"/>
               </w:rPr>
               <w:t>ID: 79</w:t>
             </w:r>
@@ -20253,15 +20493,15 @@
             <w:pPr>
               <w:rPr>
                 <w:rFonts w:ascii="Courier New" w:hAnsi="Courier New" w:cs="Courier New"/>
-                <w:sz w:val="16"/>
-                <w:szCs w:val="16"/>
+                <w:sz w:val="18"/>
+                <w:szCs w:val="18"/>
               </w:rPr>
             </w:pPr>
             <w:r>
               <w:rPr>
                 <w:rFonts w:ascii="Courier New" w:hAnsi="Courier New" w:cs="Courier New"/>
-                <w:sz w:val="16"/>
-                <w:szCs w:val="16"/>
+                <w:sz w:val="18"/>
+                <w:szCs w:val="18"/>
               </w:rPr>
               <w:t>Title: Host</w:t>
             </w:r>
@@ -20270,8 +20510,8 @@
             <w:r>
               <w:rPr>
                 <w:rFonts w:ascii="Courier New" w:hAnsi="Courier New" w:cs="Courier New"/>
-                <w:sz w:val="16"/>
-                <w:szCs w:val="16"/>
+                <w:sz w:val="18"/>
+                <w:szCs w:val="18"/>
               </w:rPr>
               <w:t>Sim score: 0.17905439885819746</w:t>
             </w:r>
@@ -20324,15 +20564,15 @@
             <w:pPr>
               <w:rPr>
                 <w:rFonts w:ascii="Courier New" w:hAnsi="Courier New" w:cs="Courier New"/>
-                <w:sz w:val="20"/>
-                <w:szCs w:val="20"/>
+                <w:sz w:val="18"/>
+                <w:szCs w:val="18"/>
               </w:rPr>
             </w:pPr>
             <w:r>
               <w:rPr>
                 <w:rFonts w:ascii="Courier New" w:hAnsi="Courier New" w:cs="Courier New"/>
-                <w:sz w:val="20"/>
-                <w:szCs w:val="20"/>
+                <w:sz w:val="18"/>
+                <w:szCs w:val="18"/>
               </w:rPr>
               <w:t>1.</w:t>
             </w:r>
@@ -20341,15 +20581,15 @@
             <w:pPr>
               <w:rPr>
                 <w:rFonts w:ascii="Courier New" w:hAnsi="Courier New" w:cs="Courier New"/>
-                <w:sz w:val="20"/>
-                <w:szCs w:val="20"/>
+                <w:sz w:val="18"/>
+                <w:szCs w:val="18"/>
               </w:rPr>
             </w:pPr>
             <w:r>
               <w:rPr>
                 <w:rFonts w:ascii="Courier New" w:hAnsi="Courier New" w:cs="Courier New"/>
-                <w:sz w:val="20"/>
-                <w:szCs w:val="20"/>
+                <w:sz w:val="18"/>
+                <w:szCs w:val="18"/>
               </w:rPr>
               <w:t>ID: 69</w:t>
             </w:r>
@@ -20358,15 +20598,15 @@
             <w:pPr>
               <w:rPr>
                 <w:rFonts w:ascii="Courier New" w:hAnsi="Courier New" w:cs="Courier New"/>
-                <w:sz w:val="20"/>
-                <w:szCs w:val="20"/>
+                <w:sz w:val="18"/>
+                <w:szCs w:val="18"/>
               </w:rPr>
             </w:pPr>
             <w:r>
               <w:rPr>
                 <w:rFonts w:ascii="Courier New" w:hAnsi="Courier New" w:cs="Courier New"/>
-                <w:sz w:val="20"/>
-                <w:szCs w:val="20"/>
+                <w:sz w:val="18"/>
+                <w:szCs w:val="18"/>
               </w:rPr>
               <w:t>Title: Halloween</w:t>
             </w:r>
@@ -20375,8 +20615,8 @@
             <w:r>
               <w:rPr>
                 <w:rFonts w:ascii="Courier New" w:hAnsi="Courier New" w:cs="Courier New"/>
-                <w:sz w:val="20"/>
-                <w:szCs w:val="20"/>
+                <w:sz w:val="18"/>
+                <w:szCs w:val="18"/>
               </w:rPr>
               <w:t>Sim score: 0.15211712289647808</w:t>
             </w:r>
@@ -20394,7 +20634,13 @@
         <w:ind w:firstLine="720"/>
       </w:pPr>
       <w:r>
-        <w:t xml:space="preserve">The problem is that the word "six" has been in the plot twist for "Host" for so many times, so that it contributes more than expected to our search. In fact, even if the idf value of some word is very small (hence they are very common and shouldn't dominate the search result), </w:t>
+        <w:t xml:space="preserve">The problem is that the word "six" has been in the plot twist for "Host" for so many times, so that it contributes more than expected to our search. </w:t>
+      </w:r>
+      <w:r>
+        <w:t>This minor problem reveals that</w:t>
+      </w:r>
+      <w:r>
+        <w:t xml:space="preserve">, even if the idf value of some word is very small (hence they are very common and shouldn't dominate the search result), </w:t>
       </w:r>
       <w:r>
         <w:t>yet</w:t>
@@ -20435,7 +20681,6 @@
               <w:rFonts w:ascii="Cambria Math" w:hAnsi="Cambria Math"/>
               <w:lang w:val="en-US"/>
             </w:rPr>
-            <w:lastRenderedPageBreak/>
             <m:t>minidf</m:t>
           </m:r>
           <m:d>
@@ -20530,6 +20775,115 @@
           <w:lang w:val="en-US"/>
         </w:rPr>
         <w:tab/>
+        <w:t xml:space="preserve">The idea is </w:t>
+      </w:r>
+      <w:r>
+        <w:rPr>
+          <w:lang w:val="en-US"/>
+        </w:rPr>
+        <w:t>demonstrated</w:t>
+      </w:r>
+      <w:r>
+        <w:rPr>
+          <w:lang w:val="en-US"/>
+        </w:rPr>
+        <w:t xml:space="preserve"> by this diagram</w:t>
+      </w:r>
+      <w:r>
+        <w:rPr>
+          <w:lang w:val="en-US"/>
+        </w:rPr>
+        <w:t>:</w:t>
+      </w:r>
+    </w:p>
+    <w:p>
+      <w:pPr>
+        <w:rPr>
+          <w:lang w:val="en-US"/>
+        </w:rPr>
+      </w:pPr>
+    </w:p>
+    <w:p>
+      <w:pPr>
+        <w:jc w:val="center"/>
+        <w:rPr>
+          <w:lang w:val="en-US"/>
+        </w:rPr>
+      </w:pPr>
+      <w:r>
+        <w:rPr>
+          <w:noProof/>
+          <w:lang w:val="en-US"/>
+        </w:rPr>
+        <w:drawing>
+          <wp:inline distT="0" distB="0" distL="0" distR="0" wp14:anchorId="40066270" wp14:editId="108905C4">
+            <wp:extent cx="4915948" cy="1942209"/>
+            <wp:effectExtent l="0" t="0" r="0" b="1270"/>
+            <wp:docPr id="445101969" name="Picture 3"/>
+            <wp:cNvGraphicFramePr>
+              <a:graphicFrameLocks xmlns:a="http://schemas.openxmlformats.org/drawingml/2006/main" noChangeAspect="1"/>
+            </wp:cNvGraphicFramePr>
+            <a:graphic xmlns:a="http://schemas.openxmlformats.org/drawingml/2006/main">
+              <a:graphicData uri="http://schemas.openxmlformats.org/drawingml/2006/picture">
+                <pic:pic xmlns:pic="http://schemas.openxmlformats.org/drawingml/2006/picture">
+                  <pic:nvPicPr>
+                    <pic:cNvPr id="445101969" name="Picture 445101969"/>
+                    <pic:cNvPicPr/>
+                  </pic:nvPicPr>
+                  <pic:blipFill rotWithShape="1">
+                    <a:blip r:embed="rId15" cstate="print">
+                      <a:extLst>
+                        <a:ext uri="{28A0092B-C50C-407E-A947-70E740481C1C}">
+                          <a14:useLocalDpi xmlns:a14="http://schemas.microsoft.com/office/drawing/2010/main" val="0"/>
+                        </a:ext>
+                      </a:extLst>
+                    </a:blip>
+                    <a:srcRect l="8187" b="47540"/>
+                    <a:stretch/>
+                  </pic:blipFill>
+                  <pic:spPr bwMode="auto">
+                    <a:xfrm>
+                      <a:off x="0" y="0"/>
+                      <a:ext cx="4938570" cy="1951147"/>
+                    </a:xfrm>
+                    <a:prstGeom prst="rect">
+                      <a:avLst/>
+                    </a:prstGeom>
+                    <a:ln>
+                      <a:noFill/>
+                    </a:ln>
+                    <a:extLst>
+                      <a:ext uri="{53640926-AAD7-44D8-BBD7-CCE9431645EC}">
+                        <a14:shadowObscured xmlns:a14="http://schemas.microsoft.com/office/drawing/2010/main"/>
+                      </a:ext>
+                    </a:extLst>
+                  </pic:spPr>
+                </pic:pic>
+              </a:graphicData>
+            </a:graphic>
+          </wp:inline>
+        </w:drawing>
+      </w:r>
+    </w:p>
+    <w:p>
+      <w:pPr>
+        <w:jc w:val="center"/>
+        <w:rPr>
+          <w:lang w:val="en-US"/>
+        </w:rPr>
+      </w:pPr>
+    </w:p>
+    <w:p>
+      <w:pPr>
+        <w:ind w:firstLine="720"/>
+        <w:rPr>
+          <w:lang w:val="en-US"/>
+        </w:rPr>
+      </w:pPr>
+      <w:r>
+        <w:rPr>
+          <w:lang w:val="en-US"/>
+        </w:rPr>
         <w:t>This can be performed when calculating inverse document frequency by:</w:t>
       </w:r>
     </w:p>
@@ -20835,7 +21189,31 @@
         <w:rPr>
           <w:lang w:val="en-US"/>
         </w:rPr>
-        <w:t>This allows us to prevent any word that's to some extent too common among plot twists from contributing to the search result.</w:t>
+        <w:t>This allows us to prevent any word that</w:t>
+      </w:r>
+      <w:r>
+        <w:rPr>
+          <w:lang w:val="en-US"/>
+        </w:rPr>
+        <w:t xml:space="preserve"> is</w:t>
+      </w:r>
+      <w:r>
+        <w:rPr>
+          <w:lang w:val="en-US"/>
+        </w:rPr>
+        <w:t xml:space="preserve"> to some extent too common among plot twists from contributing to the search result.</w:t>
+      </w:r>
+      <w:r>
+        <w:rPr>
+          <w:lang w:val="en-US"/>
+        </w:rPr>
+        <w:t xml:space="preserve"> In our project, we’ve managed to do this in a </w:t>
+      </w:r>
+      <w:r>
+        <w:rPr>
+          <w:lang w:val="en-US"/>
+        </w:rPr>
+        <w:t>least effective way (i.e. to cast terms that has existed in every document).</w:t>
       </w:r>
     </w:p>
     <w:p>
@@ -20848,9 +21226,15 @@
         <w:pStyle w:val="Heading2"/>
       </w:pPr>
       <w:bookmarkStart w:id="26" w:name="_Toc151420476"/>
-      <w:bookmarkStart w:id="27" w:name="_Toc151420635"/>
-      <w:r>
-        <w:t xml:space="preserve">  5.5. </w:t>
+      <w:bookmarkStart w:id="27" w:name="_Toc151457255"/>
+      <w:r>
+        <w:rPr>
+          <w:lang w:val="en-US"/>
+        </w:rPr>
+        <w:t> </w:t>
+      </w:r>
+      <w:r>
+        <w:t xml:space="preserve">5.5. </w:t>
       </w:r>
       <w:r>
         <w:t>Search Results Examples</w:t>
@@ -20876,6 +21260,9 @@
       </w:r>
       <w:r>
         <w:t>s</w:t>
+      </w:r>
+      <w:r>
+        <w:t xml:space="preserve"> (retrieve Top 5)</w:t>
       </w:r>
       <w:r>
         <w:t>:</w:t>
@@ -20945,7 +21332,7 @@
                           <pic:cNvPicPr/>
                         </pic:nvPicPr>
                         <pic:blipFill>
-                          <a:blip r:embed="rId14"/>
+                          <a:blip r:embed="rId16"/>
                           <a:stretch>
                             <a:fillRect/>
                           </a:stretch>
@@ -20995,7 +21382,7 @@
                           <pic:cNvPicPr/>
                         </pic:nvPicPr>
                         <pic:blipFill>
-                          <a:blip r:embed="rId15"/>
+                          <a:blip r:embed="rId17"/>
                           <a:stretch>
                             <a:fillRect/>
                           </a:stretch>
@@ -21070,7 +21457,7 @@
                           <pic:cNvPicPr/>
                         </pic:nvPicPr>
                         <pic:blipFill>
-                          <a:blip r:embed="rId16"/>
+                          <a:blip r:embed="rId18"/>
                           <a:stretch>
                             <a:fillRect/>
                           </a:stretch>
@@ -21120,7 +21507,7 @@
                           <pic:cNvPicPr/>
                         </pic:nvPicPr>
                         <pic:blipFill>
-                          <a:blip r:embed="rId17"/>
+                          <a:blip r:embed="rId19"/>
                           <a:stretch>
                             <a:fillRect/>
                           </a:stretch>
@@ -21146,25 +21533,9 @@
     </w:tbl>
     <w:p>
       <w:pPr>
-        <w:jc w:val="center"/>
-      </w:pPr>
-    </w:p>
-    <w:p>
-      <w:r>
-        <w:tab/>
-      </w:r>
-    </w:p>
-    <w:p>
-      <w:r>
-        <w:br w:type="page"/>
-      </w:r>
-    </w:p>
-    <w:p>
-      <w:pPr>
         <w:ind w:firstLine="720"/>
       </w:pPr>
       <w:r>
-        <w:lastRenderedPageBreak/>
         <w:t>An exception handling result:</w:t>
       </w:r>
     </w:p>
@@ -21178,8 +21549,8 @@
           <w:noProof/>
         </w:rPr>
         <w:drawing>
-          <wp:inline distT="0" distB="0" distL="0" distR="0" wp14:anchorId="520E0395" wp14:editId="2C211B4F">
-            <wp:extent cx="2631518" cy="373877"/>
+          <wp:inline distT="0" distB="0" distL="0" distR="0" wp14:anchorId="520E0395" wp14:editId="56A1D5CD">
+            <wp:extent cx="3347208" cy="475561"/>
             <wp:effectExtent l="0" t="0" r="0" b="0"/>
             <wp:docPr id="1536985787" name="Picture 1" descr="A black background with white text&#10;&#10;Description automatically generated"/>
             <wp:cNvGraphicFramePr>
@@ -21193,7 +21564,7 @@
                     <pic:cNvPicPr/>
                   </pic:nvPicPr>
                   <pic:blipFill>
-                    <a:blip r:embed="rId18"/>
+                    <a:blip r:embed="rId20"/>
                     <a:stretch>
                       <a:fillRect/>
                     </a:stretch>
@@ -21201,7 +21572,7 @@
                   <pic:spPr>
                     <a:xfrm>
                       <a:off x="0" y="0"/>
-                      <a:ext cx="2830394" cy="402133"/>
+                      <a:ext cx="3730208" cy="529976"/>
                     </a:xfrm>
                     <a:prstGeom prst="rect">
                       <a:avLst/>
@@ -21222,7 +21593,7 @@
         </w:rPr>
       </w:pPr>
       <w:bookmarkStart w:id="28" w:name="_Toc151420477"/>
-      <w:bookmarkStart w:id="29" w:name="_Toc151420636"/>
+      <w:bookmarkStart w:id="29" w:name="_Toc151457256"/>
       <w:r>
         <w:rPr>
           <w:lang w:val="en-US"/>
@@ -21259,7 +21630,7 @@
       </w:r>
     </w:p>
     <w:p>
-      <w:hyperlink r:id="rId19" w:history="1">
+      <w:hyperlink r:id="rId21" w:history="1">
         <w:r>
           <w:rPr>
             <w:rStyle w:val="Hyperlink"/>
@@ -21270,8 +21641,8 @@
     </w:p>
     <w:p/>
     <w:sectPr>
-      <w:footerReference w:type="even" r:id="rId20"/>
-      <w:footerReference w:type="default" r:id="rId21"/>
+      <w:footerReference w:type="even" r:id="rId22"/>
+      <w:footerReference w:type="default" r:id="rId23"/>
       <w:pgSz w:w="12240" w:h="15840"/>
       <w:pgMar w:top="1440" w:right="1440" w:bottom="1440" w:left="1440" w:header="708" w:footer="708" w:gutter="0"/>
       <w:cols w:space="708"/>

</xml_diff>